<commit_message>
Selected.cshtml removed ManageDiplomasController Selected - Deleted workInProgress.docx updated with views
</commit_message>
<xml_diff>
--- a/MVC/ASP.NET-DDS-master/workInProgress.docx
+++ b/MVC/ASP.NET-DDS-master/workInProgress.docx
@@ -12231,16 +12231,7 @@
         <w:t>StudentsService</w:t>
       </w:r>
       <w:r>
-        <w:t xml:space="preserve"> </w:t>
-      </w:r>
-      <w:r>
-        <w:t xml:space="preserve">– услуга, предназначена за операции върху </w:t>
-      </w:r>
-      <w:r>
-        <w:t>студентите</w:t>
-      </w:r>
-      <w:r>
-        <w:t>.</w:t>
+        <w:t xml:space="preserve"> – услуга, предназначена за операции върху студентите.</w:t>
       </w:r>
       <w:r>
         <w:t xml:space="preserve"> </w:t>
@@ -12261,13 +12252,7 @@
         <w:t>TeachersService</w:t>
       </w:r>
       <w:r>
-        <w:t xml:space="preserve"> </w:t>
-      </w:r>
-      <w:r>
-        <w:t xml:space="preserve">– услуга, предназначена за операции върху </w:t>
-      </w:r>
-      <w:r>
-        <w:t>преподавателите например добавяне на студент или диплома към колекцията.</w:t>
+        <w:t xml:space="preserve"> – услуга, предназначена за операции върху преподавателите например добавяне на студент или диплома към колекцията.</w:t>
       </w:r>
     </w:p>
     <w:p>
@@ -12346,10 +12331,7 @@
       </w:r>
       <w:proofErr w:type="spellEnd"/>
       <w:r>
-        <w:t xml:space="preserve"> – предназначение и </w:t>
-      </w:r>
-      <w:r>
-        <w:t>настройки</w:t>
+        <w:t xml:space="preserve"> – предназначение и настройки</w:t>
       </w:r>
     </w:p>
     <w:p>
@@ -12376,7 +12358,28 @@
           <w:szCs w:val="21"/>
           <w:shd w:val="clear" w:color="auto" w:fill="FFFFFF"/>
         </w:rPr>
-        <w:t>I</w:t>
+        <w:t>Inversion of control</w:t>
+      </w:r>
+      <w:r>
+        <w:rPr>
+          <w:rStyle w:val="apple-converted-space"/>
+          <w:rFonts w:ascii="Arial" w:hAnsi="Arial" w:cs="Arial"/>
+          <w:color w:val="252525"/>
+          <w:sz w:val="21"/>
+          <w:szCs w:val="21"/>
+          <w:shd w:val="clear" w:color="auto" w:fill="FFFFFF"/>
+        </w:rPr>
+        <w:t> </w:t>
+      </w:r>
+      <w:r>
+        <w:rPr>
+          <w:rFonts w:ascii="Arial" w:hAnsi="Arial" w:cs="Arial"/>
+          <w:color w:val="252525"/>
+          <w:sz w:val="21"/>
+          <w:szCs w:val="21"/>
+          <w:shd w:val="clear" w:color="auto" w:fill="FFFFFF"/>
+        </w:rPr>
+        <w:t>(</w:t>
       </w:r>
       <w:r>
         <w:rPr>
@@ -12388,39 +12391,6 @@
           <w:szCs w:val="21"/>
           <w:shd w:val="clear" w:color="auto" w:fill="FFFFFF"/>
         </w:rPr>
-        <w:t>nversion of control</w:t>
-      </w:r>
-      <w:r>
-        <w:rPr>
-          <w:rStyle w:val="apple-converted-space"/>
-          <w:rFonts w:ascii="Arial" w:hAnsi="Arial" w:cs="Arial"/>
-          <w:color w:val="252525"/>
-          <w:sz w:val="21"/>
-          <w:szCs w:val="21"/>
-          <w:shd w:val="clear" w:color="auto" w:fill="FFFFFF"/>
-        </w:rPr>
-        <w:t> </w:t>
-      </w:r>
-      <w:r>
-        <w:rPr>
-          <w:rFonts w:ascii="Arial" w:hAnsi="Arial" w:cs="Arial"/>
-          <w:color w:val="252525"/>
-          <w:sz w:val="21"/>
-          <w:szCs w:val="21"/>
-          <w:shd w:val="clear" w:color="auto" w:fill="FFFFFF"/>
-        </w:rPr>
-        <w:t>(</w:t>
-      </w:r>
-      <w:r>
-        <w:rPr>
-          <w:rFonts w:ascii="Arial" w:hAnsi="Arial" w:cs="Arial"/>
-          <w:b/>
-          <w:bCs/>
-          <w:color w:val="252525"/>
-          <w:sz w:val="21"/>
-          <w:szCs w:val="21"/>
-          <w:shd w:val="clear" w:color="auto" w:fill="FFFFFF"/>
-        </w:rPr>
         <w:t>IoC</w:t>
       </w:r>
       <w:r>
@@ -14069,13 +14039,813 @@
         <w:t xml:space="preserve">Home/Details – </w:t>
       </w:r>
       <w:r>
-        <w:t xml:space="preserve">Изглед, показващ детайлите за </w:t>
-      </w:r>
+        <w:t>Изглед, показващ детайлите за дипломна работа.</w:t>
+      </w:r>
+      <w:r>
+        <w:t xml:space="preserve"> Използва изглед-модела </w:t>
+      </w:r>
+      <w:proofErr w:type="spellStart"/>
+      <w:r>
+        <w:rPr>
+          <w:lang w:val="en-US"/>
+        </w:rPr>
+        <w:t>DisplayDiplomaViewModel</w:t>
+      </w:r>
+      <w:proofErr w:type="spellEnd"/>
+      <w:r>
+        <w:rPr>
+          <w:lang w:val="en-US"/>
+        </w:rPr>
+        <w:t xml:space="preserve">. </w:t>
+      </w:r>
+      <w:r>
+        <w:t xml:space="preserve">Студентът има възможност да избере дипломното задание, ако вече не е избрал такова чрез бутона „Избери“. При избора на дипломна работа се извиква методът </w:t>
+      </w:r>
+      <w:r>
+        <w:rPr>
+          <w:lang w:val="en-US"/>
+        </w:rPr>
+        <w:t xml:space="preserve">Select </w:t>
+      </w:r>
+      <w:r>
+        <w:t xml:space="preserve">в контролер </w:t>
+      </w:r>
+      <w:r>
+        <w:rPr>
+          <w:lang w:val="en-US"/>
+        </w:rPr>
+        <w:t xml:space="preserve">Home, </w:t>
+      </w:r>
+      <w:proofErr w:type="spellStart"/>
+      <w:r>
+        <w:rPr>
+          <w:lang w:val="en-US"/>
+        </w:rPr>
+        <w:t>който</w:t>
+      </w:r>
+      <w:proofErr w:type="spellEnd"/>
+      <w:r>
+        <w:rPr>
+          <w:lang w:val="en-US"/>
+        </w:rPr>
+        <w:t xml:space="preserve"> </w:t>
+      </w:r>
+      <w:proofErr w:type="spellStart"/>
+      <w:r>
+        <w:rPr>
+          <w:lang w:val="en-US"/>
+        </w:rPr>
+        <w:t>присвоява</w:t>
+      </w:r>
+      <w:proofErr w:type="spellEnd"/>
+      <w:r>
+        <w:rPr>
+          <w:lang w:val="en-US"/>
+        </w:rPr>
+        <w:t xml:space="preserve"> </w:t>
+      </w:r>
+      <w:proofErr w:type="spellStart"/>
+      <w:r>
+        <w:rPr>
+          <w:lang w:val="en-US"/>
+        </w:rPr>
+        <w:t>дипломното</w:t>
+      </w:r>
+      <w:proofErr w:type="spellEnd"/>
+      <w:r>
+        <w:rPr>
+          <w:lang w:val="en-US"/>
+        </w:rPr>
+        <w:t xml:space="preserve"> </w:t>
+      </w:r>
+      <w:proofErr w:type="spellStart"/>
+      <w:r>
+        <w:rPr>
+          <w:lang w:val="en-US"/>
+        </w:rPr>
+        <w:t>задание</w:t>
+      </w:r>
+      <w:proofErr w:type="spellEnd"/>
+      <w:r>
+        <w:rPr>
+          <w:lang w:val="en-US"/>
+        </w:rPr>
+        <w:t xml:space="preserve"> </w:t>
+      </w:r>
+      <w:proofErr w:type="spellStart"/>
+      <w:r>
+        <w:rPr>
+          <w:lang w:val="en-US"/>
+        </w:rPr>
+        <w:t>към</w:t>
+      </w:r>
+      <w:proofErr w:type="spellEnd"/>
+      <w:r>
+        <w:rPr>
+          <w:lang w:val="en-US"/>
+        </w:rPr>
+        <w:t xml:space="preserve"> </w:t>
+      </w:r>
+      <w:proofErr w:type="spellStart"/>
+      <w:r>
+        <w:rPr>
+          <w:lang w:val="en-US"/>
+        </w:rPr>
+        <w:t>вписания</w:t>
+      </w:r>
+      <w:proofErr w:type="spellEnd"/>
+      <w:r>
+        <w:rPr>
+          <w:lang w:val="en-US"/>
+        </w:rPr>
+        <w:t xml:space="preserve"> </w:t>
+      </w:r>
+      <w:proofErr w:type="spellStart"/>
+      <w:r>
+        <w:rPr>
+          <w:lang w:val="en-US"/>
+        </w:rPr>
+        <w:t>студент</w:t>
+      </w:r>
+      <w:proofErr w:type="spellEnd"/>
+      <w:r>
+        <w:rPr>
+          <w:lang w:val="en-US"/>
+        </w:rPr>
+        <w:t xml:space="preserve"> и </w:t>
+      </w:r>
+      <w:proofErr w:type="spellStart"/>
+      <w:r>
+        <w:rPr>
+          <w:lang w:val="en-US"/>
+        </w:rPr>
+        <w:t>маркира</w:t>
+      </w:r>
+      <w:proofErr w:type="spellEnd"/>
+      <w:r>
+        <w:rPr>
+          <w:lang w:val="en-US"/>
+        </w:rPr>
+        <w:t xml:space="preserve"> </w:t>
+      </w:r>
+      <w:proofErr w:type="spellStart"/>
+      <w:r>
+        <w:rPr>
+          <w:lang w:val="en-US"/>
+        </w:rPr>
+        <w:t>заданието</w:t>
+      </w:r>
+      <w:proofErr w:type="spellEnd"/>
+      <w:r>
+        <w:rPr>
+          <w:lang w:val="en-US"/>
+        </w:rPr>
+        <w:t xml:space="preserve"> </w:t>
+      </w:r>
+      <w:proofErr w:type="spellStart"/>
+      <w:r>
+        <w:rPr>
+          <w:lang w:val="en-US"/>
+        </w:rPr>
+        <w:t>като</w:t>
+      </w:r>
+      <w:proofErr w:type="spellEnd"/>
+      <w:r>
+        <w:rPr>
+          <w:lang w:val="en-US"/>
+        </w:rPr>
+        <w:t xml:space="preserve"> </w:t>
+      </w:r>
+      <w:proofErr w:type="spellStart"/>
+      <w:r>
+        <w:rPr>
+          <w:lang w:val="en-US"/>
+        </w:rPr>
+        <w:t>избрано</w:t>
+      </w:r>
+      <w:proofErr w:type="spellEnd"/>
+      <w:r>
+        <w:rPr>
+          <w:lang w:val="en-US"/>
+        </w:rPr>
+        <w:t>.</w:t>
+      </w:r>
+    </w:p>
+    <w:p>
+      <w:pPr>
+        <w:pStyle w:val="ListParagraph"/>
+        <w:numPr>
+          <w:ilvl w:val="0"/>
+          <w:numId w:val="25"/>
+        </w:numPr>
+        <w:rPr>
+          <w:lang w:val="en-US"/>
+        </w:rPr>
+      </w:pPr>
+      <w:r>
+        <w:rPr>
+          <w:lang w:val="en-US"/>
+        </w:rPr>
+        <w:t xml:space="preserve">Home/Tag – </w:t>
+      </w:r>
+      <w:r>
+        <w:t xml:space="preserve">Изглед, който визуализира свободните дипломи по избрана категория. Използва </w:t>
+      </w:r>
+      <w:proofErr w:type="spellStart"/>
+      <w:r>
+        <w:rPr>
+          <w:lang w:val="en-US"/>
+        </w:rPr>
+        <w:t>CommonDiplomaViewModel</w:t>
+      </w:r>
+      <w:proofErr w:type="spellEnd"/>
+      <w:r>
+        <w:rPr>
+          <w:lang w:val="en-US"/>
+        </w:rPr>
+        <w:t xml:space="preserve">. </w:t>
+      </w:r>
+      <w:r>
+        <w:t>Има възможност за търсене на дипломно задание по част от заглавие или описание.</w:t>
+      </w:r>
+    </w:p>
+    <w:p>
+      <w:pPr>
+        <w:pStyle w:val="ListParagraph"/>
+        <w:numPr>
+          <w:ilvl w:val="0"/>
+          <w:numId w:val="25"/>
+        </w:numPr>
+        <w:rPr>
+          <w:lang w:val="en-US"/>
+        </w:rPr>
+      </w:pPr>
+      <w:r>
+        <w:rPr>
+          <w:lang w:val="en-US"/>
+        </w:rPr>
+        <w:t>Home/</w:t>
+      </w:r>
+      <w:proofErr w:type="spellStart"/>
+      <w:r>
+        <w:rPr>
+          <w:lang w:val="en-US"/>
+        </w:rPr>
+        <w:t>TeacherDetails</w:t>
+      </w:r>
+      <w:proofErr w:type="spellEnd"/>
+      <w:r>
+        <w:rPr>
+          <w:lang w:val="en-US"/>
+        </w:rPr>
+        <w:t xml:space="preserve"> – </w:t>
+      </w:r>
+      <w:r>
+        <w:t xml:space="preserve">Този изглед показва информация за ръководител като телефон и </w:t>
+      </w:r>
+      <w:r>
+        <w:rPr>
+          <w:lang w:val="en-US"/>
+        </w:rPr>
+        <w:t>e-mail</w:t>
+      </w:r>
+      <w:r>
+        <w:t xml:space="preserve"> и неговите свободни задания</w:t>
+      </w:r>
+      <w:r>
+        <w:rPr>
+          <w:lang w:val="en-US"/>
+        </w:rPr>
+        <w:t>.</w:t>
+      </w:r>
+      <w:r>
+        <w:t xml:space="preserve"> Използва изглед-модела </w:t>
+      </w:r>
+      <w:r>
+        <w:t>TeacherDiplomasViewModel</w:t>
+      </w:r>
+      <w:r>
+        <w:t>. При избор на дипломна работа от списъка потребителят е препратен към страницата за детайли към това задание.</w:t>
+      </w:r>
+    </w:p>
+    <w:p>
+      <w:pPr>
+        <w:pStyle w:val="ListParagraph"/>
+        <w:numPr>
+          <w:ilvl w:val="0"/>
+          <w:numId w:val="25"/>
+        </w:numPr>
+        <w:rPr>
+          <w:lang w:val="en-US"/>
+        </w:rPr>
+      </w:pPr>
+      <w:r>
+        <w:rPr>
+          <w:lang w:val="en-US"/>
+        </w:rPr>
+        <w:t xml:space="preserve">Home/Teachers – </w:t>
+      </w:r>
+      <w:r>
+        <w:t xml:space="preserve">Представлява списък с ръководители. Използва </w:t>
+      </w:r>
+      <w:r>
+        <w:t>TeacherViewModel</w:t>
+      </w:r>
+      <w:r>
+        <w:t>. Към информацията за преподавателя са изброени и всички категории на неговите задания. При избор на ръководител, потребителят е препратен към страницата с детайлите на преподавателя.</w:t>
+      </w:r>
+    </w:p>
+    <w:p>
+      <w:pPr>
+        <w:pStyle w:val="ListParagraph"/>
+        <w:numPr>
+          <w:ilvl w:val="0"/>
+          <w:numId w:val="25"/>
+        </w:numPr>
+        <w:rPr>
+          <w:lang w:val="en-US"/>
+        </w:rPr>
+      </w:pPr>
+      <w:r>
+        <w:rPr>
+          <w:lang w:val="en-US"/>
+        </w:rPr>
+        <w:lastRenderedPageBreak/>
+        <w:t>Manage/</w:t>
+      </w:r>
+      <w:proofErr w:type="spellStart"/>
+      <w:r>
+        <w:rPr>
+          <w:lang w:val="en-US"/>
+        </w:rPr>
+        <w:t>ChangePassword</w:t>
+      </w:r>
+      <w:proofErr w:type="spellEnd"/>
+      <w:r>
+        <w:rPr>
+          <w:lang w:val="en-US"/>
+        </w:rPr>
+        <w:t xml:space="preserve"> – </w:t>
+      </w:r>
+      <w:r>
+        <w:t xml:space="preserve">Изглед, който позволява на потребителя да смени паролата си. Използва изглед-модела </w:t>
+      </w:r>
+      <w:r>
+        <w:t>ChangePasswordViewModel</w:t>
+      </w:r>
+      <w:r>
+        <w:t xml:space="preserve">. При подаване на информацията се извиква функцията </w:t>
+      </w:r>
+      <w:proofErr w:type="spellStart"/>
+      <w:r>
+        <w:rPr>
+          <w:lang w:val="en-US"/>
+        </w:rPr>
+        <w:t>ChangePassword</w:t>
+      </w:r>
+      <w:proofErr w:type="spellEnd"/>
+      <w:r>
+        <w:rPr>
+          <w:lang w:val="en-US"/>
+        </w:rPr>
+        <w:t xml:space="preserve"> </w:t>
+      </w:r>
+      <w:r>
+        <w:t xml:space="preserve">от контролера </w:t>
+      </w:r>
+      <w:r>
+        <w:rPr>
+          <w:lang w:val="en-US"/>
+        </w:rPr>
+        <w:t>Manage.</w:t>
+      </w:r>
+      <w:r>
+        <w:t xml:space="preserve"> При неправилно въведена информация на екрана се изписва подходящо съобщение.</w:t>
+      </w:r>
+    </w:p>
+    <w:p>
+      <w:pPr>
+        <w:pStyle w:val="ListParagraph"/>
+        <w:numPr>
+          <w:ilvl w:val="0"/>
+          <w:numId w:val="25"/>
+        </w:numPr>
+        <w:rPr>
+          <w:lang w:val="en-US"/>
+        </w:rPr>
+      </w:pPr>
+      <w:r>
+        <w:rPr>
+          <w:lang w:val="en-US"/>
+        </w:rPr>
+        <w:t xml:space="preserve">Manage/Index – </w:t>
+      </w:r>
+      <w:r>
+        <w:t xml:space="preserve">Изглед, показващ информация за потребителя. Съдържа форма за попълване или промяна на тази информация като извиква функцията </w:t>
+      </w:r>
+      <w:proofErr w:type="spellStart"/>
+      <w:r>
+        <w:rPr>
+          <w:lang w:val="en-US"/>
+        </w:rPr>
+        <w:t>SaveInfo</w:t>
+      </w:r>
+      <w:proofErr w:type="spellEnd"/>
+      <w:r>
+        <w:rPr>
+          <w:lang w:val="en-US"/>
+        </w:rPr>
+        <w:t xml:space="preserve"> </w:t>
+      </w:r>
+      <w:r>
+        <w:t xml:space="preserve">от контролера </w:t>
+      </w:r>
+      <w:r>
+        <w:rPr>
+          <w:lang w:val="en-US"/>
+        </w:rPr>
+        <w:t>Manage</w:t>
+      </w:r>
+      <w:r>
+        <w:t xml:space="preserve">. Има препратка към страница за смяна на паролата. </w:t>
+      </w:r>
+    </w:p>
+    <w:p>
+      <w:pPr>
+        <w:pStyle w:val="ListParagraph"/>
+        <w:numPr>
+          <w:ilvl w:val="0"/>
+          <w:numId w:val="25"/>
+        </w:numPr>
+        <w:rPr>
+          <w:lang w:val="en-US"/>
+        </w:rPr>
+      </w:pPr>
+      <w:proofErr w:type="spellStart"/>
+      <w:r>
+        <w:rPr>
+          <w:lang w:val="en-US"/>
+        </w:rPr>
+        <w:t>ManageDiplomas</w:t>
+      </w:r>
+      <w:proofErr w:type="spellEnd"/>
+      <w:r>
+        <w:rPr>
+          <w:lang w:val="en-US"/>
+        </w:rPr>
+        <w:t xml:space="preserve">/Index – </w:t>
+      </w:r>
+      <w:r>
+        <w:t>Изглед, който визуализира списък с дипломни задания на конкретен ръководител. В зависимост от статуса на заданието, то се оцветява в определен цвят с цел по-добра ориентация. Задания, които са избрани от студенти биват оцветени в жълт цвят</w:t>
+      </w:r>
+      <w:r>
+        <w:t xml:space="preserve">. Тези, които са удобрени от ръководителя – в синьо, а напълно удобрените задания – в зелено. Свободните задания остават неоцветени. </w:t>
+      </w:r>
+      <w:r>
+        <w:t xml:space="preserve">Под списъкът със задания е разположена легенда за цветовете и тяхното значение. </w:t>
+      </w:r>
+      <w:r>
+        <w:t xml:space="preserve">Когато едно задание е свободно, то може да бъде редактирано или изтривано от преподавателя, премествайки ги в кошчето. Когато се натисне бутонът „Кошче“, намиращ се над списъка с дипломни работи, ръководителят е препратен към списък с всички изтрити от него задания. На този изглед, отляво на кошчето е разположен и бутон за създаване на нова дипломна работа, препращащ към съответната страница. Ръководителят има възможност да търси дипломни задания по част от заглавие и описание. </w:t>
+      </w:r>
+      <w:r>
+        <w:t>Допълнителна опция е търсене по константни ключови думи:</w:t>
+      </w:r>
+    </w:p>
+    <w:p>
+      <w:pPr>
+        <w:pStyle w:val="ListParagraph"/>
+        <w:numPr>
+          <w:ilvl w:val="1"/>
+          <w:numId w:val="25"/>
+        </w:numPr>
+        <w:rPr>
+          <w:lang w:val="en-US"/>
+        </w:rPr>
+      </w:pPr>
+      <w:r>
+        <w:t>„избрани“ – в списъка ще се визуализират само дипломни задания, избрани от студент.</w:t>
+      </w:r>
+    </w:p>
+    <w:p>
+      <w:pPr>
+        <w:pStyle w:val="ListParagraph"/>
+        <w:numPr>
+          <w:ilvl w:val="1"/>
+          <w:numId w:val="25"/>
+        </w:numPr>
+        <w:rPr>
+          <w:lang w:val="en-US"/>
+        </w:rPr>
+      </w:pPr>
+      <w:r>
+        <w:t>„удобрени“ – в списъка ще се визуализират само удобрените дипломни задания от ръководителя.</w:t>
+      </w:r>
+    </w:p>
+    <w:p>
+      <w:pPr>
+        <w:pStyle w:val="ListParagraph"/>
+        <w:numPr>
+          <w:ilvl w:val="1"/>
+          <w:numId w:val="25"/>
+        </w:numPr>
+        <w:rPr>
+          <w:lang w:val="en-US"/>
+        </w:rPr>
+      </w:pPr>
+      <w:r>
+        <w:t>„свободни“ – в списъка ще се визуализират всички свободни дипломни задания.</w:t>
+      </w:r>
+    </w:p>
+    <w:p>
+      <w:pPr>
+        <w:pStyle w:val="ListParagraph"/>
+        <w:numPr>
+          <w:ilvl w:val="0"/>
+          <w:numId w:val="25"/>
+        </w:numPr>
+        <w:rPr>
+          <w:lang w:val="en-US"/>
+        </w:rPr>
+      </w:pPr>
+      <w:proofErr w:type="spellStart"/>
+      <w:r>
+        <w:rPr>
+          <w:lang w:val="en-US"/>
+        </w:rPr>
+        <w:lastRenderedPageBreak/>
+        <w:t>ManageDiplomas</w:t>
+      </w:r>
+      <w:proofErr w:type="spellEnd"/>
+      <w:r>
+        <w:rPr>
+          <w:lang w:val="en-US"/>
+        </w:rPr>
+        <w:t xml:space="preserve">/Create – </w:t>
+      </w:r>
+      <w:r>
+        <w:t>Изглед за създаване на нова дипломна работа. Визуализира форма за попълване на данните на дипломното задание, състояща се от полета за:</w:t>
+      </w:r>
+    </w:p>
+    <w:p>
+      <w:pPr>
+        <w:pStyle w:val="ListParagraph"/>
+        <w:numPr>
+          <w:ilvl w:val="1"/>
+          <w:numId w:val="25"/>
+        </w:numPr>
+        <w:rPr>
+          <w:lang w:val="en-US"/>
+        </w:rPr>
+      </w:pPr>
+      <w:r>
+        <w:t>Тема на дипломното задание</w:t>
+      </w:r>
+    </w:p>
+    <w:p>
+      <w:pPr>
+        <w:pStyle w:val="ListParagraph"/>
+        <w:numPr>
+          <w:ilvl w:val="1"/>
+          <w:numId w:val="25"/>
+        </w:numPr>
+        <w:rPr>
+          <w:lang w:val="en-US"/>
+        </w:rPr>
+      </w:pPr>
+      <w:r>
+        <w:t>Кратко описание</w:t>
+      </w:r>
+    </w:p>
+    <w:p>
+      <w:pPr>
+        <w:pStyle w:val="ListParagraph"/>
+        <w:numPr>
+          <w:ilvl w:val="1"/>
+          <w:numId w:val="25"/>
+        </w:numPr>
+        <w:rPr>
+          <w:lang w:val="en-US"/>
+        </w:rPr>
+      </w:pPr>
+      <w:r>
+        <w:t>В</w:t>
+      </w:r>
+      <w:r>
+        <w:t>ъвеждане на експериментална част</w:t>
+      </w:r>
+    </w:p>
+    <w:p>
+      <w:pPr>
+        <w:pStyle w:val="ListParagraph"/>
+        <w:numPr>
+          <w:ilvl w:val="1"/>
+          <w:numId w:val="25"/>
+        </w:numPr>
+        <w:rPr>
+          <w:lang w:val="en-US"/>
+        </w:rPr>
+      </w:pPr>
+      <w:r>
+        <w:t>Съставяне на съдържанието на дипломното задание, което има бутон позволяващ добавянето на допълнително поле за нова точка</w:t>
+      </w:r>
+    </w:p>
+    <w:p>
+      <w:pPr>
+        <w:pStyle w:val="ListParagraph"/>
+        <w:numPr>
+          <w:ilvl w:val="1"/>
+          <w:numId w:val="25"/>
+        </w:numPr>
+        <w:rPr>
+          <w:lang w:val="en-US"/>
+        </w:rPr>
+      </w:pPr>
+      <w:r>
+        <w:t>Динамично падащо меню за избор на технологии/категории на дипломната работа</w:t>
+      </w:r>
+    </w:p>
+    <w:p>
+      <w:pPr>
+        <w:ind w:left="1800"/>
+      </w:pPr>
+      <w:r>
+        <w:t xml:space="preserve">При натискане на бутона „Запази“ се извиква функцията </w:t>
+      </w:r>
+      <w:r>
+        <w:rPr>
+          <w:lang w:val="en-US"/>
+        </w:rPr>
+        <w:t xml:space="preserve">Create </w:t>
+      </w:r>
+      <w:r>
+        <w:t xml:space="preserve">в контролер </w:t>
+      </w:r>
+      <w:proofErr w:type="spellStart"/>
+      <w:r>
+        <w:rPr>
+          <w:lang w:val="en-US"/>
+        </w:rPr>
+        <w:t>ManageDiplomas</w:t>
+      </w:r>
+      <w:proofErr w:type="spellEnd"/>
+      <w:r>
+        <w:rPr>
+          <w:lang w:val="en-US"/>
+        </w:rPr>
+        <w:t>.</w:t>
+      </w:r>
+      <w:r>
+        <w:t xml:space="preserve"> Възможна е отмяна на операцията, което ще върне преподавателя на списъка с дипломни задания.</w:t>
+      </w:r>
+    </w:p>
+    <w:p>
+      <w:pPr>
+        <w:pStyle w:val="ListParagraph"/>
+        <w:numPr>
+          <w:ilvl w:val="0"/>
+          <w:numId w:val="29"/>
+        </w:numPr>
+      </w:pPr>
+      <w:proofErr w:type="spellStart"/>
+      <w:r>
+        <w:rPr>
+          <w:lang w:val="en-US"/>
+        </w:rPr>
+        <w:t>ManageDiplomas</w:t>
+      </w:r>
+      <w:proofErr w:type="spellEnd"/>
+      <w:r>
+        <w:rPr>
+          <w:lang w:val="en-US"/>
+        </w:rPr>
+        <w:t xml:space="preserve">/Deleted – </w:t>
+      </w:r>
+      <w:r>
+        <w:t>Представлява страница с маркираните за изтрити от ръководителя задания. Когато списъкът е празен, над него се показва подходящо съобщение.</w:t>
+      </w:r>
+      <w:r>
+        <w:t xml:space="preserve"> На тази страница преподавателят има възможност да върне заданието чрез бутона „Върни“ или напълно да изтрие дипломната работа чрез бутона „Изтрий?“. Над списъка има бутон за създаване на нова дипломно задание, който препраща към съответния изглед, както и бутон за пълното изтриване на всички дипломни задания от списъка. Страницата разполага и с търсачка по част от заглавие или описание.</w:t>
+      </w:r>
+    </w:p>
+    <w:p>
+      <w:pPr>
+        <w:pStyle w:val="ListParagraph"/>
+        <w:numPr>
+          <w:ilvl w:val="0"/>
+          <w:numId w:val="29"/>
+        </w:numPr>
+      </w:pPr>
+      <w:proofErr w:type="spellStart"/>
+      <w:r>
+        <w:rPr>
+          <w:lang w:val="en-US"/>
+        </w:rPr>
+        <w:t>ManageDiplomas</w:t>
+      </w:r>
+      <w:proofErr w:type="spellEnd"/>
+      <w:r>
+        <w:rPr>
+          <w:lang w:val="en-US"/>
+        </w:rPr>
+        <w:t xml:space="preserve">/Details – </w:t>
+      </w:r>
+      <w:r>
+        <w:t>Страница, която показва детайли за определена дипломна работа като служебната информация за дипломното задание (тема, описание, съдържание, експериментална част, линкове към категории</w:t>
+      </w:r>
+      <w:r>
+        <w:t>те, кога е създадено и последно променяно</w:t>
+      </w:r>
+      <w:r>
+        <w:t>, дали е и</w:t>
+      </w:r>
+      <w:r>
+        <w:t>збрано от студент, дали вече е у</w:t>
+      </w:r>
+      <w:r>
+        <w:t>до</w:t>
+      </w:r>
+      <w:r>
+        <w:t>брено от ръководител и</w:t>
+      </w:r>
+      <w:r>
+        <w:t xml:space="preserve"> дали е удобрено от декан</w:t>
+      </w:r>
+      <w:r>
+        <w:t xml:space="preserve">), информация за студента избрал конкретното задание (ако има такъв). Ако дипломната работа не е удобрена от ръководителя, се визуализира бутон за удобрение, който извиква функцията </w:t>
+      </w:r>
+      <w:r>
+        <w:rPr>
+          <w:lang w:val="en-US"/>
+        </w:rPr>
+        <w:t xml:space="preserve">Approve </w:t>
+      </w:r>
+      <w:r>
+        <w:t xml:space="preserve">в контролер </w:t>
+      </w:r>
+      <w:proofErr w:type="spellStart"/>
+      <w:r>
+        <w:rPr>
+          <w:lang w:val="en-US"/>
+        </w:rPr>
+        <w:t>ManageDiplomas</w:t>
+      </w:r>
+      <w:proofErr w:type="spellEnd"/>
+      <w:r>
+        <w:rPr>
+          <w:lang w:val="en-US"/>
+        </w:rPr>
+        <w:t>.</w:t>
+      </w:r>
+    </w:p>
+    <w:p>
+      <w:pPr>
+        <w:pStyle w:val="ListParagraph"/>
+        <w:numPr>
+          <w:ilvl w:val="0"/>
+          <w:numId w:val="29"/>
+        </w:numPr>
+      </w:pPr>
+      <w:proofErr w:type="spellStart"/>
+      <w:r>
+        <w:rPr>
+          <w:lang w:val="en-US"/>
+        </w:rPr>
+        <w:t>ManageDiplomas</w:t>
+      </w:r>
+      <w:proofErr w:type="spellEnd"/>
+      <w:r>
+        <w:rPr>
+          <w:lang w:val="en-US"/>
+        </w:rPr>
+        <w:t xml:space="preserve">/Edit – </w:t>
+      </w:r>
+      <w:r>
+        <w:t xml:space="preserve">Това е изглед, който позволява редактиране на дипломно задание. Използва общия изглед-модел </w:t>
+      </w:r>
+      <w:r>
+        <w:t>DisplayDiplomaViewModel</w:t>
+      </w:r>
+      <w:r>
+        <w:t xml:space="preserve">. </w:t>
+      </w:r>
+      <w:r>
+        <w:lastRenderedPageBreak/>
+        <w:t xml:space="preserve">Дава възможност за промяна на всяко поле от информацията за заданието, включително и добавяне на нови точки към съдържанието. </w:t>
+      </w:r>
+      <w:r>
+        <w:t>При желание за запазване на промените се натиска бутонът „Запази“. Ръководителят може да се върне към списъка с дипломни задания чрез бутона „Отмени“.</w:t>
+      </w:r>
+    </w:p>
+    <w:p>
+      <w:pPr>
+        <w:pStyle w:val="ListParagraph"/>
+        <w:numPr>
+          <w:ilvl w:val="0"/>
+          <w:numId w:val="29"/>
+        </w:numPr>
+      </w:pPr>
       <w:bookmarkStart w:id="24" w:name="_GoBack"/>
       <w:bookmarkEnd w:id="24"/>
-      <w:r>
-        <w:t>дипломна работа.</w:t>
-      </w:r>
     </w:p>
     <w:p>
       <w:pPr>
@@ -14528,215 +15298,212 @@
       </w:r>
       <w:proofErr w:type="spellEnd"/>
       <w:r>
-        <w:t xml:space="preserve"> </w:t>
-      </w:r>
+        <w:t xml:space="preserve"> разбира от къде да вземе всичките публични типове (класове), които наследяват кореспоменатите интерфейси. Този процес се намира в </w:t>
+      </w:r>
+      <w:proofErr w:type="spellStart"/>
+      <w:r>
+        <w:rPr>
+          <w:lang w:val="en-US"/>
+        </w:rPr>
+        <w:t>Global.asax</w:t>
+      </w:r>
+      <w:proofErr w:type="spellEnd"/>
+      <w:r>
+        <w:rPr>
+          <w:lang w:val="en-US"/>
+        </w:rPr>
+        <w:t>:</w:t>
+      </w:r>
+    </w:p>
+    <w:p>
+      <w:pPr>
+        <w:pStyle w:val="ListParagraph"/>
+        <w:rPr>
+          <w:lang w:val="en-US"/>
+        </w:rPr>
+      </w:pPr>
+      <w:proofErr w:type="spellStart"/>
+      <w:proofErr w:type="gramStart"/>
+      <w:r>
+        <w:rPr>
+          <w:lang w:val="en-US"/>
+        </w:rPr>
+        <w:t>var</w:t>
+      </w:r>
+      <w:proofErr w:type="spellEnd"/>
+      <w:proofErr w:type="gramEnd"/>
+      <w:r>
+        <w:rPr>
+          <w:lang w:val="en-US"/>
+        </w:rPr>
+        <w:t xml:space="preserve"> </w:t>
+      </w:r>
+      <w:proofErr w:type="spellStart"/>
+      <w:r>
+        <w:rPr>
+          <w:lang w:val="en-US"/>
+        </w:rPr>
+        <w:t>autoMapperConfig</w:t>
+      </w:r>
+      <w:proofErr w:type="spellEnd"/>
+      <w:r>
+        <w:rPr>
+          <w:lang w:val="en-US"/>
+        </w:rPr>
+        <w:t xml:space="preserve"> = new </w:t>
+      </w:r>
+      <w:proofErr w:type="spellStart"/>
+      <w:r>
+        <w:rPr>
+          <w:lang w:val="en-US"/>
+        </w:rPr>
+        <w:t>AutoMapperConfig</w:t>
+      </w:r>
+      <w:proofErr w:type="spellEnd"/>
+      <w:r>
+        <w:rPr>
+          <w:lang w:val="en-US"/>
+        </w:rPr>
+        <w:t>();</w:t>
+      </w:r>
+    </w:p>
+    <w:p>
+      <w:pPr>
+        <w:pStyle w:val="ListParagraph"/>
+        <w:rPr>
+          <w:lang w:val="en-US"/>
+        </w:rPr>
+      </w:pPr>
+      <w:proofErr w:type="spellStart"/>
+      <w:proofErr w:type="gramStart"/>
+      <w:r>
+        <w:rPr>
+          <w:lang w:val="en-US"/>
+        </w:rPr>
+        <w:t>autoMapperConfig.Execute</w:t>
+      </w:r>
+      <w:proofErr w:type="spellEnd"/>
+      <w:r>
+        <w:rPr>
+          <w:lang w:val="en-US"/>
+        </w:rPr>
+        <w:t>(</w:t>
+      </w:r>
+      <w:proofErr w:type="spellStart"/>
+      <w:proofErr w:type="gramEnd"/>
+      <w:r>
+        <w:rPr>
+          <w:lang w:val="en-US"/>
+        </w:rPr>
+        <w:t>Assembly.GetExecutingAssembly</w:t>
+      </w:r>
+      <w:proofErr w:type="spellEnd"/>
+      <w:r>
+        <w:rPr>
+          <w:lang w:val="en-US"/>
+        </w:rPr>
+        <w:t>());</w:t>
+      </w:r>
+    </w:p>
+    <w:p>
+      <w:pPr>
+        <w:ind w:firstLine="426"/>
+      </w:pPr>
+      <w:r>
+        <w:t xml:space="preserve">Поможния клас </w:t>
+      </w:r>
+      <w:r>
+        <w:t>I</w:t>
+      </w:r>
+      <w:r>
+        <w:t>Q</w:t>
+      </w:r>
+      <w:r>
+        <w:t>ueryableExtensions</w:t>
+      </w:r>
+      <w:r>
+        <w:t xml:space="preserve"> е разширение на възможностите на типа </w:t>
+      </w:r>
+      <w:proofErr w:type="spellStart"/>
+      <w:r>
+        <w:rPr>
+          <w:lang w:val="en-US"/>
+        </w:rPr>
+        <w:t>IQueryable</w:t>
+      </w:r>
+      <w:proofErr w:type="spellEnd"/>
+      <w:r>
+        <w:t xml:space="preserve">, като единствения метод, които е необходим е </w:t>
+      </w:r>
+      <w:proofErr w:type="spellStart"/>
+      <w:r>
+        <w:rPr>
+          <w:lang w:val="en-US"/>
+        </w:rPr>
+        <w:t>IQueryable</w:t>
+      </w:r>
+      <w:proofErr w:type="spellEnd"/>
+      <w:r>
+        <w:rPr>
+          <w:lang w:val="en-US"/>
+        </w:rPr>
+        <w:t>&lt;</w:t>
+      </w:r>
+      <w:proofErr w:type="spellStart"/>
+      <w:r>
+        <w:rPr>
+          <w:lang w:val="en-US"/>
+        </w:rPr>
+        <w:t>TDestination</w:t>
+      </w:r>
+      <w:proofErr w:type="spellEnd"/>
+      <w:r>
+        <w:rPr>
+          <w:lang w:val="en-US"/>
+        </w:rPr>
+        <w:t>&gt; To&lt;</w:t>
+      </w:r>
+      <w:proofErr w:type="spellStart"/>
+      <w:r>
+        <w:rPr>
+          <w:lang w:val="en-US"/>
+        </w:rPr>
+        <w:t>TDestination</w:t>
+      </w:r>
+      <w:proofErr w:type="spellEnd"/>
+      <w:r>
+        <w:rPr>
+          <w:lang w:val="en-US"/>
+        </w:rPr>
+        <w:t>&gt;</w:t>
+      </w:r>
+      <w:r>
+        <w:rPr>
+          <w:lang w:val="en-US"/>
+        </w:rPr>
+        <w:t xml:space="preserve">. </w:t>
+      </w:r>
+      <w:r>
+        <w:t xml:space="preserve">Целта на този метод е да премахне ограничението, което </w:t>
+      </w:r>
+      <w:proofErr w:type="spellStart"/>
+      <w:r>
+        <w:rPr>
+          <w:lang w:val="en-US"/>
+        </w:rPr>
+        <w:t>Automapper</w:t>
+      </w:r>
+      <w:proofErr w:type="spellEnd"/>
+      <w:r>
+        <w:t xml:space="preserve"> налага в инсталираната версия. </w:t>
+      </w:r>
+    </w:p>
+    <w:p>
+      <w:pPr>
+        <w:pStyle w:val="ListParagraph"/>
+      </w:pPr>
       <w:r>
         <w:lastRenderedPageBreak/>
-        <w:t xml:space="preserve">разбира от къде да вземе всичките публични типове (класове), които наследяват кореспоменатите интерфейси. Този процес се намира в </w:t>
-      </w:r>
-      <w:proofErr w:type="spellStart"/>
-      <w:r>
-        <w:rPr>
-          <w:lang w:val="en-US"/>
-        </w:rPr>
-        <w:t>Global.asax</w:t>
-      </w:r>
-      <w:proofErr w:type="spellEnd"/>
-      <w:r>
-        <w:rPr>
-          <w:lang w:val="en-US"/>
-        </w:rPr>
-        <w:t>:</w:t>
-      </w:r>
-    </w:p>
-    <w:p>
-      <w:pPr>
-        <w:pStyle w:val="ListParagraph"/>
-        <w:rPr>
-          <w:lang w:val="en-US"/>
-        </w:rPr>
-      </w:pPr>
-      <w:proofErr w:type="spellStart"/>
-      <w:proofErr w:type="gramStart"/>
-      <w:r>
-        <w:rPr>
-          <w:lang w:val="en-US"/>
-        </w:rPr>
-        <w:t>var</w:t>
-      </w:r>
-      <w:proofErr w:type="spellEnd"/>
-      <w:proofErr w:type="gramEnd"/>
-      <w:r>
-        <w:rPr>
-          <w:lang w:val="en-US"/>
-        </w:rPr>
-        <w:t xml:space="preserve"> </w:t>
-      </w:r>
-      <w:proofErr w:type="spellStart"/>
-      <w:r>
-        <w:rPr>
-          <w:lang w:val="en-US"/>
-        </w:rPr>
-        <w:t>autoMapperConfig</w:t>
-      </w:r>
-      <w:proofErr w:type="spellEnd"/>
-      <w:r>
-        <w:rPr>
-          <w:lang w:val="en-US"/>
-        </w:rPr>
-        <w:t xml:space="preserve"> = new </w:t>
-      </w:r>
-      <w:proofErr w:type="spellStart"/>
-      <w:r>
-        <w:rPr>
-          <w:lang w:val="en-US"/>
-        </w:rPr>
-        <w:t>AutoMapperConfig</w:t>
-      </w:r>
-      <w:proofErr w:type="spellEnd"/>
-      <w:r>
-        <w:rPr>
-          <w:lang w:val="en-US"/>
-        </w:rPr>
-        <w:t>();</w:t>
-      </w:r>
-    </w:p>
-    <w:p>
-      <w:pPr>
-        <w:pStyle w:val="ListParagraph"/>
-        <w:rPr>
-          <w:lang w:val="en-US"/>
-        </w:rPr>
-      </w:pPr>
-      <w:proofErr w:type="spellStart"/>
-      <w:proofErr w:type="gramStart"/>
-      <w:r>
-        <w:rPr>
-          <w:lang w:val="en-US"/>
-        </w:rPr>
-        <w:t>autoMapperConfig.Execute</w:t>
-      </w:r>
-      <w:proofErr w:type="spellEnd"/>
-      <w:r>
-        <w:rPr>
-          <w:lang w:val="en-US"/>
-        </w:rPr>
-        <w:t>(</w:t>
-      </w:r>
-      <w:proofErr w:type="spellStart"/>
-      <w:proofErr w:type="gramEnd"/>
-      <w:r>
-        <w:rPr>
-          <w:lang w:val="en-US"/>
-        </w:rPr>
-        <w:t>Assembly.GetExecutingAssembly</w:t>
-      </w:r>
-      <w:proofErr w:type="spellEnd"/>
-      <w:r>
-        <w:rPr>
-          <w:lang w:val="en-US"/>
-        </w:rPr>
-        <w:t>());</w:t>
-      </w:r>
-    </w:p>
-    <w:p>
-      <w:pPr>
-        <w:ind w:firstLine="426"/>
-      </w:pPr>
-      <w:r>
-        <w:t xml:space="preserve">Поможния клас </w:t>
-      </w:r>
-      <w:r>
-        <w:t>I</w:t>
-      </w:r>
-      <w:r>
-        <w:t>Q</w:t>
-      </w:r>
-      <w:r>
-        <w:t>ueryableExtensions</w:t>
-      </w:r>
-      <w:r>
-        <w:t xml:space="preserve"> е разширение на възможностите на типа </w:t>
-      </w:r>
-      <w:proofErr w:type="spellStart"/>
-      <w:r>
-        <w:rPr>
-          <w:lang w:val="en-US"/>
-        </w:rPr>
-        <w:t>IQueryable</w:t>
-      </w:r>
-      <w:proofErr w:type="spellEnd"/>
-      <w:r>
-        <w:t xml:space="preserve">, като единствения метод, които е необходим е </w:t>
-      </w:r>
-      <w:proofErr w:type="spellStart"/>
-      <w:r>
-        <w:rPr>
-          <w:lang w:val="en-US"/>
-        </w:rPr>
-        <w:t>IQueryable</w:t>
-      </w:r>
-      <w:proofErr w:type="spellEnd"/>
-      <w:r>
-        <w:rPr>
-          <w:lang w:val="en-US"/>
-        </w:rPr>
-        <w:t>&lt;</w:t>
-      </w:r>
-      <w:proofErr w:type="spellStart"/>
-      <w:r>
-        <w:rPr>
-          <w:lang w:val="en-US"/>
-        </w:rPr>
-        <w:t>TDestination</w:t>
-      </w:r>
-      <w:proofErr w:type="spellEnd"/>
-      <w:r>
-        <w:rPr>
-          <w:lang w:val="en-US"/>
-        </w:rPr>
-        <w:t>&gt; To&lt;</w:t>
-      </w:r>
-      <w:proofErr w:type="spellStart"/>
-      <w:r>
-        <w:rPr>
-          <w:lang w:val="en-US"/>
-        </w:rPr>
-        <w:t>TDestination</w:t>
-      </w:r>
-      <w:proofErr w:type="spellEnd"/>
-      <w:r>
-        <w:rPr>
-          <w:lang w:val="en-US"/>
-        </w:rPr>
-        <w:t>&gt;</w:t>
-      </w:r>
-      <w:r>
-        <w:rPr>
-          <w:lang w:val="en-US"/>
-        </w:rPr>
-        <w:t xml:space="preserve">. </w:t>
-      </w:r>
-      <w:r>
-        <w:t xml:space="preserve">Целта на този метод е да премахне ограничението, което </w:t>
-      </w:r>
-      <w:proofErr w:type="spellStart"/>
-      <w:r>
-        <w:rPr>
-          <w:lang w:val="en-US"/>
-        </w:rPr>
-        <w:t>Automapper</w:t>
-      </w:r>
-      <w:proofErr w:type="spellEnd"/>
-      <w:r>
-        <w:t xml:space="preserve"> налага в инсталираната версия. </w:t>
-      </w:r>
-    </w:p>
-    <w:p>
-      <w:pPr>
-        <w:pStyle w:val="ListParagraph"/>
-      </w:pPr>
-      <w:r>
         <w:t xml:space="preserve">        public static IQueryable&lt;TDestination&gt; To&lt;TDestination&gt;(this IQueryable source, params Expression&lt;Func&lt;TDestination, object&gt;&gt;[] membersToExpand)</w:t>
       </w:r>
     </w:p>
@@ -15039,7 +15806,7 @@
           <w:rPr>
             <w:noProof/>
           </w:rPr>
-          <w:t>34</w:t>
+          <w:t>36</w:t>
         </w:r>
         <w:r>
           <w:fldChar w:fldCharType="end"/>
@@ -15847,6 +16614,119 @@
     </w:lvl>
   </w:abstractNum>
   <w:abstractNum w:abstractNumId="7" w15:restartNumberingAfterBreak="0">
+    <w:nsid w:val="16252EDA"/>
+    <w:multiLevelType w:val="hybridMultilevel"/>
+    <w:tmpl w:val="3D42A126"/>
+    <w:lvl w:ilvl="0" w:tplc="04090001">
+      <w:start w:val="1"/>
+      <w:numFmt w:val="bullet"/>
+      <w:lvlText w:val=""/>
+      <w:lvlJc w:val="left"/>
+      <w:pPr>
+        <w:ind w:left="720" w:hanging="360"/>
+      </w:pPr>
+      <w:rPr>
+        <w:rFonts w:ascii="Symbol" w:hAnsi="Symbol" w:hint="default"/>
+      </w:rPr>
+    </w:lvl>
+    <w:lvl w:ilvl="1" w:tplc="04090003" w:tentative="1">
+      <w:start w:val="1"/>
+      <w:numFmt w:val="bullet"/>
+      <w:lvlText w:val="o"/>
+      <w:lvlJc w:val="left"/>
+      <w:pPr>
+        <w:ind w:left="1440" w:hanging="360"/>
+      </w:pPr>
+      <w:rPr>
+        <w:rFonts w:ascii="Courier New" w:hAnsi="Courier New" w:cs="Courier New" w:hint="default"/>
+      </w:rPr>
+    </w:lvl>
+    <w:lvl w:ilvl="2" w:tplc="04090005" w:tentative="1">
+      <w:start w:val="1"/>
+      <w:numFmt w:val="bullet"/>
+      <w:lvlText w:val=""/>
+      <w:lvlJc w:val="left"/>
+      <w:pPr>
+        <w:ind w:left="2160" w:hanging="360"/>
+      </w:pPr>
+      <w:rPr>
+        <w:rFonts w:ascii="Wingdings" w:hAnsi="Wingdings" w:hint="default"/>
+      </w:rPr>
+    </w:lvl>
+    <w:lvl w:ilvl="3" w:tplc="04090001" w:tentative="1">
+      <w:start w:val="1"/>
+      <w:numFmt w:val="bullet"/>
+      <w:lvlText w:val=""/>
+      <w:lvlJc w:val="left"/>
+      <w:pPr>
+        <w:ind w:left="2880" w:hanging="360"/>
+      </w:pPr>
+      <w:rPr>
+        <w:rFonts w:ascii="Symbol" w:hAnsi="Symbol" w:hint="default"/>
+      </w:rPr>
+    </w:lvl>
+    <w:lvl w:ilvl="4" w:tplc="04090003" w:tentative="1">
+      <w:start w:val="1"/>
+      <w:numFmt w:val="bullet"/>
+      <w:lvlText w:val="o"/>
+      <w:lvlJc w:val="left"/>
+      <w:pPr>
+        <w:ind w:left="3600" w:hanging="360"/>
+      </w:pPr>
+      <w:rPr>
+        <w:rFonts w:ascii="Courier New" w:hAnsi="Courier New" w:cs="Courier New" w:hint="default"/>
+      </w:rPr>
+    </w:lvl>
+    <w:lvl w:ilvl="5" w:tplc="04090005" w:tentative="1">
+      <w:start w:val="1"/>
+      <w:numFmt w:val="bullet"/>
+      <w:lvlText w:val=""/>
+      <w:lvlJc w:val="left"/>
+      <w:pPr>
+        <w:ind w:left="4320" w:hanging="360"/>
+      </w:pPr>
+      <w:rPr>
+        <w:rFonts w:ascii="Wingdings" w:hAnsi="Wingdings" w:hint="default"/>
+      </w:rPr>
+    </w:lvl>
+    <w:lvl w:ilvl="6" w:tplc="04090001" w:tentative="1">
+      <w:start w:val="1"/>
+      <w:numFmt w:val="bullet"/>
+      <w:lvlText w:val=""/>
+      <w:lvlJc w:val="left"/>
+      <w:pPr>
+        <w:ind w:left="5040" w:hanging="360"/>
+      </w:pPr>
+      <w:rPr>
+        <w:rFonts w:ascii="Symbol" w:hAnsi="Symbol" w:hint="default"/>
+      </w:rPr>
+    </w:lvl>
+    <w:lvl w:ilvl="7" w:tplc="04090003" w:tentative="1">
+      <w:start w:val="1"/>
+      <w:numFmt w:val="bullet"/>
+      <w:lvlText w:val="o"/>
+      <w:lvlJc w:val="left"/>
+      <w:pPr>
+        <w:ind w:left="5760" w:hanging="360"/>
+      </w:pPr>
+      <w:rPr>
+        <w:rFonts w:ascii="Courier New" w:hAnsi="Courier New" w:cs="Courier New" w:hint="default"/>
+      </w:rPr>
+    </w:lvl>
+    <w:lvl w:ilvl="8" w:tplc="04090005" w:tentative="1">
+      <w:start w:val="1"/>
+      <w:numFmt w:val="bullet"/>
+      <w:lvlText w:val=""/>
+      <w:lvlJc w:val="left"/>
+      <w:pPr>
+        <w:ind w:left="6480" w:hanging="360"/>
+      </w:pPr>
+      <w:rPr>
+        <w:rFonts w:ascii="Wingdings" w:hAnsi="Wingdings" w:hint="default"/>
+      </w:rPr>
+    </w:lvl>
+  </w:abstractNum>
+  <w:abstractNum w:abstractNumId="8" w15:restartNumberingAfterBreak="0">
     <w:nsid w:val="18EC5C03"/>
     <w:multiLevelType w:val="hybridMultilevel"/>
     <w:tmpl w:val="673CF816"/>
@@ -15932,7 +16812,7 @@
       </w:pPr>
     </w:lvl>
   </w:abstractNum>
-  <w:abstractNum w:abstractNumId="8" w15:restartNumberingAfterBreak="0">
+  <w:abstractNum w:abstractNumId="9" w15:restartNumberingAfterBreak="0">
     <w:nsid w:val="197E21EB"/>
     <w:multiLevelType w:val="hybridMultilevel"/>
     <w:tmpl w:val="E8C44E66"/>
@@ -16018,7 +16898,120 @@
       </w:pPr>
     </w:lvl>
   </w:abstractNum>
-  <w:abstractNum w:abstractNumId="9" w15:restartNumberingAfterBreak="0">
+  <w:abstractNum w:abstractNumId="10" w15:restartNumberingAfterBreak="0">
+    <w:nsid w:val="1C2D18BA"/>
+    <w:multiLevelType w:val="hybridMultilevel"/>
+    <w:tmpl w:val="983CD4AE"/>
+    <w:lvl w:ilvl="0" w:tplc="04090001">
+      <w:start w:val="1"/>
+      <w:numFmt w:val="bullet"/>
+      <w:lvlText w:val=""/>
+      <w:lvlJc w:val="left"/>
+      <w:pPr>
+        <w:ind w:left="1440" w:hanging="360"/>
+      </w:pPr>
+      <w:rPr>
+        <w:rFonts w:ascii="Symbol" w:hAnsi="Symbol" w:hint="default"/>
+      </w:rPr>
+    </w:lvl>
+    <w:lvl w:ilvl="1" w:tplc="04090003" w:tentative="1">
+      <w:start w:val="1"/>
+      <w:numFmt w:val="bullet"/>
+      <w:lvlText w:val="o"/>
+      <w:lvlJc w:val="left"/>
+      <w:pPr>
+        <w:ind w:left="2160" w:hanging="360"/>
+      </w:pPr>
+      <w:rPr>
+        <w:rFonts w:ascii="Courier New" w:hAnsi="Courier New" w:cs="Courier New" w:hint="default"/>
+      </w:rPr>
+    </w:lvl>
+    <w:lvl w:ilvl="2" w:tplc="04090005" w:tentative="1">
+      <w:start w:val="1"/>
+      <w:numFmt w:val="bullet"/>
+      <w:lvlText w:val=""/>
+      <w:lvlJc w:val="left"/>
+      <w:pPr>
+        <w:ind w:left="2880" w:hanging="360"/>
+      </w:pPr>
+      <w:rPr>
+        <w:rFonts w:ascii="Wingdings" w:hAnsi="Wingdings" w:hint="default"/>
+      </w:rPr>
+    </w:lvl>
+    <w:lvl w:ilvl="3" w:tplc="04090001" w:tentative="1">
+      <w:start w:val="1"/>
+      <w:numFmt w:val="bullet"/>
+      <w:lvlText w:val=""/>
+      <w:lvlJc w:val="left"/>
+      <w:pPr>
+        <w:ind w:left="3600" w:hanging="360"/>
+      </w:pPr>
+      <w:rPr>
+        <w:rFonts w:ascii="Symbol" w:hAnsi="Symbol" w:hint="default"/>
+      </w:rPr>
+    </w:lvl>
+    <w:lvl w:ilvl="4" w:tplc="04090003" w:tentative="1">
+      <w:start w:val="1"/>
+      <w:numFmt w:val="bullet"/>
+      <w:lvlText w:val="o"/>
+      <w:lvlJc w:val="left"/>
+      <w:pPr>
+        <w:ind w:left="4320" w:hanging="360"/>
+      </w:pPr>
+      <w:rPr>
+        <w:rFonts w:ascii="Courier New" w:hAnsi="Courier New" w:cs="Courier New" w:hint="default"/>
+      </w:rPr>
+    </w:lvl>
+    <w:lvl w:ilvl="5" w:tplc="04090005" w:tentative="1">
+      <w:start w:val="1"/>
+      <w:numFmt w:val="bullet"/>
+      <w:lvlText w:val=""/>
+      <w:lvlJc w:val="left"/>
+      <w:pPr>
+        <w:ind w:left="5040" w:hanging="360"/>
+      </w:pPr>
+      <w:rPr>
+        <w:rFonts w:ascii="Wingdings" w:hAnsi="Wingdings" w:hint="default"/>
+      </w:rPr>
+    </w:lvl>
+    <w:lvl w:ilvl="6" w:tplc="04090001" w:tentative="1">
+      <w:start w:val="1"/>
+      <w:numFmt w:val="bullet"/>
+      <w:lvlText w:val=""/>
+      <w:lvlJc w:val="left"/>
+      <w:pPr>
+        <w:ind w:left="5760" w:hanging="360"/>
+      </w:pPr>
+      <w:rPr>
+        <w:rFonts w:ascii="Symbol" w:hAnsi="Symbol" w:hint="default"/>
+      </w:rPr>
+    </w:lvl>
+    <w:lvl w:ilvl="7" w:tplc="04090003" w:tentative="1">
+      <w:start w:val="1"/>
+      <w:numFmt w:val="bullet"/>
+      <w:lvlText w:val="o"/>
+      <w:lvlJc w:val="left"/>
+      <w:pPr>
+        <w:ind w:left="6480" w:hanging="360"/>
+      </w:pPr>
+      <w:rPr>
+        <w:rFonts w:ascii="Courier New" w:hAnsi="Courier New" w:cs="Courier New" w:hint="default"/>
+      </w:rPr>
+    </w:lvl>
+    <w:lvl w:ilvl="8" w:tplc="04090005" w:tentative="1">
+      <w:start w:val="1"/>
+      <w:numFmt w:val="bullet"/>
+      <w:lvlText w:val=""/>
+      <w:lvlJc w:val="left"/>
+      <w:pPr>
+        <w:ind w:left="7200" w:hanging="360"/>
+      </w:pPr>
+      <w:rPr>
+        <w:rFonts w:ascii="Wingdings" w:hAnsi="Wingdings" w:hint="default"/>
+      </w:rPr>
+    </w:lvl>
+  </w:abstractNum>
+  <w:abstractNum w:abstractNumId="11" w15:restartNumberingAfterBreak="0">
     <w:nsid w:val="21E762AA"/>
     <w:multiLevelType w:val="hybridMultilevel"/>
     <w:tmpl w:val="D6AABBD2"/>
@@ -16131,7 +17124,7 @@
       </w:rPr>
     </w:lvl>
   </w:abstractNum>
-  <w:abstractNum w:abstractNumId="10" w15:restartNumberingAfterBreak="0">
+  <w:abstractNum w:abstractNumId="12" w15:restartNumberingAfterBreak="0">
     <w:nsid w:val="22AF4251"/>
     <w:multiLevelType w:val="hybridMultilevel"/>
     <w:tmpl w:val="C0563624"/>
@@ -16244,7 +17237,7 @@
       </w:rPr>
     </w:lvl>
   </w:abstractNum>
-  <w:abstractNum w:abstractNumId="11" w15:restartNumberingAfterBreak="0">
+  <w:abstractNum w:abstractNumId="13" w15:restartNumberingAfterBreak="0">
     <w:nsid w:val="2D1A6E3F"/>
     <w:multiLevelType w:val="hybridMultilevel"/>
     <w:tmpl w:val="92540A1A"/>
@@ -16357,7 +17350,120 @@
       </w:rPr>
     </w:lvl>
   </w:abstractNum>
-  <w:abstractNum w:abstractNumId="12" w15:restartNumberingAfterBreak="0">
+  <w:abstractNum w:abstractNumId="14" w15:restartNumberingAfterBreak="0">
+    <w:nsid w:val="31E907C4"/>
+    <w:multiLevelType w:val="hybridMultilevel"/>
+    <w:tmpl w:val="23142120"/>
+    <w:lvl w:ilvl="0" w:tplc="04090001">
+      <w:start w:val="1"/>
+      <w:numFmt w:val="bullet"/>
+      <w:lvlText w:val=""/>
+      <w:lvlJc w:val="left"/>
+      <w:pPr>
+        <w:ind w:left="2520" w:hanging="360"/>
+      </w:pPr>
+      <w:rPr>
+        <w:rFonts w:ascii="Symbol" w:hAnsi="Symbol" w:hint="default"/>
+      </w:rPr>
+    </w:lvl>
+    <w:lvl w:ilvl="1" w:tplc="04090003" w:tentative="1">
+      <w:start w:val="1"/>
+      <w:numFmt w:val="bullet"/>
+      <w:lvlText w:val="o"/>
+      <w:lvlJc w:val="left"/>
+      <w:pPr>
+        <w:ind w:left="3240" w:hanging="360"/>
+      </w:pPr>
+      <w:rPr>
+        <w:rFonts w:ascii="Courier New" w:hAnsi="Courier New" w:cs="Courier New" w:hint="default"/>
+      </w:rPr>
+    </w:lvl>
+    <w:lvl w:ilvl="2" w:tplc="04090005" w:tentative="1">
+      <w:start w:val="1"/>
+      <w:numFmt w:val="bullet"/>
+      <w:lvlText w:val=""/>
+      <w:lvlJc w:val="left"/>
+      <w:pPr>
+        <w:ind w:left="3960" w:hanging="360"/>
+      </w:pPr>
+      <w:rPr>
+        <w:rFonts w:ascii="Wingdings" w:hAnsi="Wingdings" w:hint="default"/>
+      </w:rPr>
+    </w:lvl>
+    <w:lvl w:ilvl="3" w:tplc="04090001" w:tentative="1">
+      <w:start w:val="1"/>
+      <w:numFmt w:val="bullet"/>
+      <w:lvlText w:val=""/>
+      <w:lvlJc w:val="left"/>
+      <w:pPr>
+        <w:ind w:left="4680" w:hanging="360"/>
+      </w:pPr>
+      <w:rPr>
+        <w:rFonts w:ascii="Symbol" w:hAnsi="Symbol" w:hint="default"/>
+      </w:rPr>
+    </w:lvl>
+    <w:lvl w:ilvl="4" w:tplc="04090003" w:tentative="1">
+      <w:start w:val="1"/>
+      <w:numFmt w:val="bullet"/>
+      <w:lvlText w:val="o"/>
+      <w:lvlJc w:val="left"/>
+      <w:pPr>
+        <w:ind w:left="5400" w:hanging="360"/>
+      </w:pPr>
+      <w:rPr>
+        <w:rFonts w:ascii="Courier New" w:hAnsi="Courier New" w:cs="Courier New" w:hint="default"/>
+      </w:rPr>
+    </w:lvl>
+    <w:lvl w:ilvl="5" w:tplc="04090005" w:tentative="1">
+      <w:start w:val="1"/>
+      <w:numFmt w:val="bullet"/>
+      <w:lvlText w:val=""/>
+      <w:lvlJc w:val="left"/>
+      <w:pPr>
+        <w:ind w:left="6120" w:hanging="360"/>
+      </w:pPr>
+      <w:rPr>
+        <w:rFonts w:ascii="Wingdings" w:hAnsi="Wingdings" w:hint="default"/>
+      </w:rPr>
+    </w:lvl>
+    <w:lvl w:ilvl="6" w:tplc="04090001" w:tentative="1">
+      <w:start w:val="1"/>
+      <w:numFmt w:val="bullet"/>
+      <w:lvlText w:val=""/>
+      <w:lvlJc w:val="left"/>
+      <w:pPr>
+        <w:ind w:left="6840" w:hanging="360"/>
+      </w:pPr>
+      <w:rPr>
+        <w:rFonts w:ascii="Symbol" w:hAnsi="Symbol" w:hint="default"/>
+      </w:rPr>
+    </w:lvl>
+    <w:lvl w:ilvl="7" w:tplc="04090003" w:tentative="1">
+      <w:start w:val="1"/>
+      <w:numFmt w:val="bullet"/>
+      <w:lvlText w:val="o"/>
+      <w:lvlJc w:val="left"/>
+      <w:pPr>
+        <w:ind w:left="7560" w:hanging="360"/>
+      </w:pPr>
+      <w:rPr>
+        <w:rFonts w:ascii="Courier New" w:hAnsi="Courier New" w:cs="Courier New" w:hint="default"/>
+      </w:rPr>
+    </w:lvl>
+    <w:lvl w:ilvl="8" w:tplc="04090005" w:tentative="1">
+      <w:start w:val="1"/>
+      <w:numFmt w:val="bullet"/>
+      <w:lvlText w:val=""/>
+      <w:lvlJc w:val="left"/>
+      <w:pPr>
+        <w:ind w:left="8280" w:hanging="360"/>
+      </w:pPr>
+      <w:rPr>
+        <w:rFonts w:ascii="Wingdings" w:hAnsi="Wingdings" w:hint="default"/>
+      </w:rPr>
+    </w:lvl>
+  </w:abstractNum>
+  <w:abstractNum w:abstractNumId="15" w15:restartNumberingAfterBreak="0">
     <w:nsid w:val="37F02FCA"/>
     <w:multiLevelType w:val="hybridMultilevel"/>
     <w:tmpl w:val="A8EAB846"/>
@@ -16470,7 +17576,7 @@
       </w:rPr>
     </w:lvl>
   </w:abstractNum>
-  <w:abstractNum w:abstractNumId="13" w15:restartNumberingAfterBreak="0">
+  <w:abstractNum w:abstractNumId="16" w15:restartNumberingAfterBreak="0">
     <w:nsid w:val="39FB1FC9"/>
     <w:multiLevelType w:val="hybridMultilevel"/>
     <w:tmpl w:val="4BF67272"/>
@@ -16583,7 +17689,7 @@
       </w:rPr>
     </w:lvl>
   </w:abstractNum>
-  <w:abstractNum w:abstractNumId="14" w15:restartNumberingAfterBreak="0">
+  <w:abstractNum w:abstractNumId="17" w15:restartNumberingAfterBreak="0">
     <w:nsid w:val="48360C0C"/>
     <w:multiLevelType w:val="hybridMultilevel"/>
     <w:tmpl w:val="8F96EF10"/>
@@ -16696,7 +17802,7 @@
       </w:rPr>
     </w:lvl>
   </w:abstractNum>
-  <w:abstractNum w:abstractNumId="15" w15:restartNumberingAfterBreak="0">
+  <w:abstractNum w:abstractNumId="18" w15:restartNumberingAfterBreak="0">
     <w:nsid w:val="498D715C"/>
     <w:multiLevelType w:val="hybridMultilevel"/>
     <w:tmpl w:val="6908BD1A"/>
@@ -16809,7 +17915,7 @@
       </w:rPr>
     </w:lvl>
   </w:abstractNum>
-  <w:abstractNum w:abstractNumId="16" w15:restartNumberingAfterBreak="0">
+  <w:abstractNum w:abstractNumId="19" w15:restartNumberingAfterBreak="0">
     <w:nsid w:val="4BF124DA"/>
     <w:multiLevelType w:val="hybridMultilevel"/>
     <w:tmpl w:val="162E513E"/>
@@ -16922,7 +18028,7 @@
       </w:rPr>
     </w:lvl>
   </w:abstractNum>
-  <w:abstractNum w:abstractNumId="17" w15:restartNumberingAfterBreak="0">
+  <w:abstractNum w:abstractNumId="20" w15:restartNumberingAfterBreak="0">
     <w:nsid w:val="4C701DC5"/>
     <w:multiLevelType w:val="hybridMultilevel"/>
     <w:tmpl w:val="DB526C0A"/>
@@ -17011,7 +18117,7 @@
       </w:pPr>
     </w:lvl>
   </w:abstractNum>
-  <w:abstractNum w:abstractNumId="18" w15:restartNumberingAfterBreak="0">
+  <w:abstractNum w:abstractNumId="21" w15:restartNumberingAfterBreak="0">
     <w:nsid w:val="568B6DC7"/>
     <w:multiLevelType w:val="multilevel"/>
     <w:tmpl w:val="99C0EDAA"/>
@@ -17108,7 +18214,7 @@
       </w:pPr>
     </w:lvl>
   </w:abstractNum>
-  <w:abstractNum w:abstractNumId="19" w15:restartNumberingAfterBreak="0">
+  <w:abstractNum w:abstractNumId="22" w15:restartNumberingAfterBreak="0">
     <w:nsid w:val="58434DCA"/>
     <w:multiLevelType w:val="hybridMultilevel"/>
     <w:tmpl w:val="0180E284"/>
@@ -17221,7 +18327,7 @@
       </w:rPr>
     </w:lvl>
   </w:abstractNum>
-  <w:abstractNum w:abstractNumId="20" w15:restartNumberingAfterBreak="0">
+  <w:abstractNum w:abstractNumId="23" w15:restartNumberingAfterBreak="0">
     <w:nsid w:val="5F7A1C74"/>
     <w:multiLevelType w:val="hybridMultilevel"/>
     <w:tmpl w:val="83980586"/>
@@ -17237,7 +18343,7 @@
         <w:rFonts w:ascii="Symbol" w:hAnsi="Symbol" w:hint="default"/>
       </w:rPr>
     </w:lvl>
-    <w:lvl w:ilvl="1" w:tplc="04090003" w:tentative="1">
+    <w:lvl w:ilvl="1" w:tplc="04090003">
       <w:start w:val="1"/>
       <w:numFmt w:val="bullet"/>
       <w:lvlText w:val="o"/>
@@ -17334,7 +18440,7 @@
       </w:rPr>
     </w:lvl>
   </w:abstractNum>
-  <w:abstractNum w:abstractNumId="21" w15:restartNumberingAfterBreak="0">
+  <w:abstractNum w:abstractNumId="24" w15:restartNumberingAfterBreak="0">
     <w:nsid w:val="68426751"/>
     <w:multiLevelType w:val="hybridMultilevel"/>
     <w:tmpl w:val="91A619BA"/>
@@ -17447,7 +18553,7 @@
       </w:rPr>
     </w:lvl>
   </w:abstractNum>
-  <w:abstractNum w:abstractNumId="22" w15:restartNumberingAfterBreak="0">
+  <w:abstractNum w:abstractNumId="25" w15:restartNumberingAfterBreak="0">
     <w:nsid w:val="6A51035C"/>
     <w:multiLevelType w:val="hybridMultilevel"/>
     <w:tmpl w:val="0B24CD52"/>
@@ -17560,7 +18666,7 @@
       </w:rPr>
     </w:lvl>
   </w:abstractNum>
-  <w:abstractNum w:abstractNumId="23" w15:restartNumberingAfterBreak="0">
+  <w:abstractNum w:abstractNumId="26" w15:restartNumberingAfterBreak="0">
     <w:nsid w:val="74040202"/>
     <w:multiLevelType w:val="hybridMultilevel"/>
     <w:tmpl w:val="67FA3926"/>
@@ -17673,7 +18779,7 @@
       </w:rPr>
     </w:lvl>
   </w:abstractNum>
-  <w:abstractNum w:abstractNumId="24" w15:restartNumberingAfterBreak="0">
+  <w:abstractNum w:abstractNumId="27" w15:restartNumberingAfterBreak="0">
     <w:nsid w:val="783427AE"/>
     <w:multiLevelType w:val="hybridMultilevel"/>
     <w:tmpl w:val="E560437C"/>
@@ -17786,7 +18892,7 @@
       </w:rPr>
     </w:lvl>
   </w:abstractNum>
-  <w:abstractNum w:abstractNumId="25" w15:restartNumberingAfterBreak="0">
+  <w:abstractNum w:abstractNumId="28" w15:restartNumberingAfterBreak="0">
     <w:nsid w:val="792C6380"/>
     <w:multiLevelType w:val="multilevel"/>
     <w:tmpl w:val="D4008430"/>
@@ -17875,19 +18981,19 @@
     </w:lvl>
   </w:abstractNum>
   <w:num w:numId="1">
-    <w:abstractNumId w:val="25"/>
+    <w:abstractNumId w:val="28"/>
   </w:num>
   <w:num w:numId="2">
-    <w:abstractNumId w:val="18"/>
+    <w:abstractNumId w:val="21"/>
   </w:num>
   <w:num w:numId="3">
     <w:abstractNumId w:val="2"/>
   </w:num>
   <w:num w:numId="4">
-    <w:abstractNumId w:val="14"/>
+    <w:abstractNumId w:val="17"/>
   </w:num>
   <w:num w:numId="5">
-    <w:abstractNumId w:val="7"/>
+    <w:abstractNumId w:val="8"/>
   </w:num>
   <w:num w:numId="6">
     <w:abstractNumId w:val="3"/>
@@ -17896,13 +19002,13 @@
     <w:abstractNumId w:val="4"/>
   </w:num>
   <w:num w:numId="8">
-    <w:abstractNumId w:val="11"/>
+    <w:abstractNumId w:val="13"/>
   </w:num>
   <w:num w:numId="9">
-    <w:abstractNumId w:val="15"/>
+    <w:abstractNumId w:val="18"/>
   </w:num>
   <w:num w:numId="10">
-    <w:abstractNumId w:val="16"/>
+    <w:abstractNumId w:val="19"/>
   </w:num>
   <w:num w:numId="11">
     <w:abstractNumId w:val="1"/>
@@ -17911,7 +19017,7 @@
     <w:abstractNumId w:val="0"/>
   </w:num>
   <w:num w:numId="13">
-    <w:abstractNumId w:val="21"/>
+    <w:abstractNumId w:val="24"/>
   </w:num>
   <w:num w:numId="14">
     <w:abstractNumId w:val="5"/>
@@ -17920,37 +19026,46 @@
     <w:abstractNumId w:val="6"/>
   </w:num>
   <w:num w:numId="16">
-    <w:abstractNumId w:val="19"/>
+    <w:abstractNumId w:val="22"/>
   </w:num>
   <w:num w:numId="17">
-    <w:abstractNumId w:val="10"/>
+    <w:abstractNumId w:val="12"/>
   </w:num>
   <w:num w:numId="18">
-    <w:abstractNumId w:val="12"/>
+    <w:abstractNumId w:val="15"/>
   </w:num>
   <w:num w:numId="19">
-    <w:abstractNumId w:val="8"/>
+    <w:abstractNumId w:val="9"/>
   </w:num>
   <w:num w:numId="20">
-    <w:abstractNumId w:val="17"/>
+    <w:abstractNumId w:val="20"/>
   </w:num>
   <w:num w:numId="21">
-    <w:abstractNumId w:val="24"/>
+    <w:abstractNumId w:val="27"/>
   </w:num>
   <w:num w:numId="22">
+    <w:abstractNumId w:val="26"/>
+  </w:num>
+  <w:num w:numId="23">
+    <w:abstractNumId w:val="16"/>
+  </w:num>
+  <w:num w:numId="24">
+    <w:abstractNumId w:val="25"/>
+  </w:num>
+  <w:num w:numId="25">
     <w:abstractNumId w:val="23"/>
   </w:num>
-  <w:num w:numId="23">
-    <w:abstractNumId w:val="13"/>
+  <w:num w:numId="26">
+    <w:abstractNumId w:val="11"/>
   </w:num>
-  <w:num w:numId="24">
-    <w:abstractNumId w:val="22"/>
+  <w:num w:numId="27">
+    <w:abstractNumId w:val="14"/>
   </w:num>
-  <w:num w:numId="25">
-    <w:abstractNumId w:val="20"/>
+  <w:num w:numId="28">
+    <w:abstractNumId w:val="7"/>
   </w:num>
-  <w:num w:numId="26">
-    <w:abstractNumId w:val="9"/>
+  <w:num w:numId="29">
+    <w:abstractNumId w:val="10"/>
   </w:num>
 </w:numbering>
 </file>
@@ -19249,7 +20364,7 @@
 </file>
 
 <file path=customXml/itemProps1.xml><?xml version="1.0" encoding="utf-8"?>
-<ds:datastoreItem xmlns:ds="http://schemas.openxmlformats.org/officeDocument/2006/customXml" ds:itemID="{92A75071-C4B5-4EE3-9977-72BC18560F94}">
+<ds:datastoreItem xmlns:ds="http://schemas.openxmlformats.org/officeDocument/2006/customXml" ds:itemID="{16793ECF-338C-4E7D-AB3B-9923AFCA7A45}">
   <ds:schemaRefs>
     <ds:schemaRef ds:uri="http://schemas.openxmlformats.org/officeDocument/2006/bibliography"/>
   </ds:schemaRefs>

</xml_diff>